<commit_message>
Switched refs to Harvard
</commit_message>
<xml_diff>
--- a/CiC_CD_blogs.docx
+++ b/CiC_CD_blogs.docx
@@ -37,7 +37,16 @@
           <w:sz w:val="24"/>
           <w:szCs w:val="24"/>
         </w:rPr>
-        <w:t>I volunteered at CoderDojo every week since the 2</w:t>
+        <w:t xml:space="preserve">I volunteered at CoderDojo every week since the </w:t>
+      </w:r>
+      <w:proofErr w:type="gramStart"/>
+      <w:r>
+        <w:rPr>
+          <w:rFonts w:ascii="Times New Roman" w:hAnsi="Times New Roman" w:cs="Times New Roman"/>
+          <w:sz w:val="24"/>
+          <w:szCs w:val="24"/>
+        </w:rPr>
+        <w:t>2</w:t>
       </w:r>
       <w:r>
         <w:rPr>
@@ -48,6 +57,7 @@
         </w:rPr>
         <w:t>nd</w:t>
       </w:r>
+      <w:proofErr w:type="gramEnd"/>
       <w:r>
         <w:rPr>
           <w:rFonts w:ascii="Times New Roman" w:hAnsi="Times New Roman" w:cs="Times New Roman"/>
@@ -94,7 +104,25 @@
           <w:sz w:val="24"/>
           <w:szCs w:val="24"/>
         </w:rPr>
-        <w:t xml:space="preserve"> I only helped out with planning and mentoring the Python students but did interact with the Scratch students when they wanted to show off their game</w:t>
+        <w:t xml:space="preserve"> I only </w:t>
+      </w:r>
+      <w:proofErr w:type="gramStart"/>
+      <w:r>
+        <w:rPr>
+          <w:rFonts w:ascii="Times New Roman" w:hAnsi="Times New Roman" w:cs="Times New Roman"/>
+          <w:sz w:val="24"/>
+          <w:szCs w:val="24"/>
+        </w:rPr>
+        <w:t>helped out</w:t>
+      </w:r>
+      <w:proofErr w:type="gramEnd"/>
+      <w:r>
+        <w:rPr>
+          <w:rFonts w:ascii="Times New Roman" w:hAnsi="Times New Roman" w:cs="Times New Roman"/>
+          <w:sz w:val="24"/>
+          <w:szCs w:val="24"/>
+        </w:rPr>
+        <w:t xml:space="preserve"> with planning and mentoring the Python students but did interact with the Scratch students when they wanted to show off their game</w:t>
       </w:r>
       <w:r>
         <w:rPr>
@@ -235,7 +263,19 @@
         <w:rPr>
           <w:rFonts w:ascii="Times New Roman" w:hAnsi="Times New Roman" w:cs="Times New Roman"/>
         </w:rPr>
-        <w:t xml:space="preserve"> I thought it would be a great time to trial some techniques, primarily teach back. During the session I tried to put much more of an emphasis on why something was used rather than just what was the correct construct to use for each scenario. An example of this was casting an input in Python to an integer, I tried to explain how they are different types so had to be treated in different ways, and how we needed an integer but were given a string. This was a good opportunity to use teach back as I had the </w:t>
+        <w:t xml:space="preserve"> I thought it would be a great time to trial some techniques, primarily teach back. During the session</w:t>
+      </w:r>
+      <w:r>
+        <w:rPr>
+          <w:rFonts w:ascii="Times New Roman" w:hAnsi="Times New Roman" w:cs="Times New Roman"/>
+        </w:rPr>
+        <w:t>,</w:t>
+      </w:r>
+      <w:r>
+        <w:rPr>
+          <w:rFonts w:ascii="Times New Roman" w:hAnsi="Times New Roman" w:cs="Times New Roman"/>
+        </w:rPr>
+        <w:t xml:space="preserve"> I tried to put much more of an emphasis on why something was used rather than just what was the correct construct to use for each scenario. An example of this was casting an input in Python to an integer, I tried to explain how they are different types so had to be treated in different ways, and how we needed an integer but were given a string. This was a good opportunity to use teach back as I had the </w:t>
       </w:r>
       <w:r>
         <w:rPr>
@@ -247,7 +287,21 @@
         <w:rPr>
           <w:rFonts w:ascii="Times New Roman" w:hAnsi="Times New Roman" w:cs="Times New Roman"/>
         </w:rPr>
-        <w:t xml:space="preserve"> I explained this to repeat an explanation in his own words back to me. I also tried to use semantic waves that I had used in previous weeks. To another ninja I used the classic example that everyone references for explaining variables, I used teach back for this too, in particular to get a mutual understanding of why variables and functions were useful, when to use them, and how they make your life easier. As well</w:t>
+        <w:t xml:space="preserve"> I explained this to repeat an explanation in his own words back to me. I also tried to use semantic waves that I had used in previous weeks. To another ninja I used the classic example that everyone references for explaining variables, I used </w:t>
+      </w:r>
+      <w:proofErr w:type="gramStart"/>
+      <w:r>
+        <w:rPr>
+          <w:rFonts w:ascii="Times New Roman" w:hAnsi="Times New Roman" w:cs="Times New Roman"/>
+        </w:rPr>
+        <w:t>teach back</w:t>
+      </w:r>
+      <w:proofErr w:type="gramEnd"/>
+      <w:r>
+        <w:rPr>
+          <w:rFonts w:ascii="Times New Roman" w:hAnsi="Times New Roman" w:cs="Times New Roman"/>
+        </w:rPr>
+        <w:t xml:space="preserve"> for this too, in particular to get a mutual understanding of why variables and functions were useful, when to use them, and how they make your life easier. As well</w:t>
       </w:r>
       <w:r>
         <w:rPr>
@@ -271,7 +325,19 @@
         <w:rPr>
           <w:rFonts w:ascii="Times New Roman" w:hAnsi="Times New Roman" w:cs="Times New Roman"/>
         </w:rPr>
-        <w:t>they were writing to the terminology that experienced programmers would use, such as calling functions and throwing errors. This seemed to be very successful as the ninjas seemed very encouraged at the end of the session, and in following weeks they seemed to have mostly retained the knowledge on why these key concepts are useful.</w:t>
+        <w:t xml:space="preserve">they were writing to the terminology that experienced programmers would use, such as calling functions and throwing errors. This seemed to be very successful as the ninjas seemed very encouraged at the end of the session, and in </w:t>
+      </w:r>
+      <w:r>
+        <w:rPr>
+          <w:rFonts w:ascii="Times New Roman" w:hAnsi="Times New Roman" w:cs="Times New Roman"/>
+        </w:rPr>
+        <w:t xml:space="preserve">the </w:t>
+      </w:r>
+      <w:r>
+        <w:rPr>
+          <w:rFonts w:ascii="Times New Roman" w:hAnsi="Times New Roman" w:cs="Times New Roman"/>
+        </w:rPr>
+        <w:t>following weeks they seemed to have mostly retained the knowledge on why these key concepts are useful.</w:t>
       </w:r>
     </w:p>
     <w:p>
@@ -311,7 +377,7 @@
           <w:sz w:val="24"/>
           <w:szCs w:val="24"/>
         </w:rPr>
-        <w:t>6</w:t>
+        <w:t>13</w:t>
       </w:r>
       <w:r>
         <w:rPr>
@@ -348,15 +414,11 @@
       <w:pPr>
         <w:rPr>
           <w:rFonts w:ascii="Times New Roman" w:hAnsi="Times New Roman" w:cs="Times New Roman"/>
-          <w:sz w:val="24"/>
-          <w:szCs w:val="24"/>
         </w:rPr>
       </w:pPr>
       <w:r>
         <w:rPr>
           <w:rFonts w:ascii="Times New Roman" w:hAnsi="Times New Roman" w:cs="Times New Roman"/>
-          <w:sz w:val="24"/>
-          <w:szCs w:val="24"/>
         </w:rPr>
         <w:t>In the build up to this session I made notes about the learning objectives, and the questions included in the quiz to present what concepts we were about to learn to the students. I also made note of where these things were introduced to make sure that I paid special attention to them and got the students to understand them.</w:t>
       </w:r>
@@ -365,79 +427,59 @@
       <w:pPr>
         <w:rPr>
           <w:rFonts w:ascii="Times New Roman" w:hAnsi="Times New Roman" w:cs="Times New Roman"/>
-          <w:sz w:val="24"/>
-          <w:szCs w:val="24"/>
         </w:rPr>
       </w:pPr>
       <w:r>
         <w:rPr>
           <w:rFonts w:ascii="Times New Roman" w:hAnsi="Times New Roman" w:cs="Times New Roman"/>
-          <w:sz w:val="24"/>
-          <w:szCs w:val="24"/>
         </w:rPr>
         <w:t>In class we had covered PRIMM around this time so d</w:t>
       </w:r>
       <w:r>
         <w:rPr>
           <w:rFonts w:ascii="Times New Roman" w:hAnsi="Times New Roman" w:cs="Times New Roman"/>
-          <w:sz w:val="24"/>
-          <w:szCs w:val="24"/>
         </w:rPr>
         <w:t xml:space="preserve">uring the lesson I also trialled pulling up the terminal and writing little code snippets </w:t>
       </w:r>
       <w:r>
         <w:rPr>
           <w:rFonts w:ascii="Times New Roman" w:hAnsi="Times New Roman" w:cs="Times New Roman"/>
-          <w:sz w:val="24"/>
-          <w:szCs w:val="24"/>
         </w:rPr>
         <w:t>of for loops and getting students to predict what would happen when I ran them</w:t>
       </w:r>
       <w:r>
         <w:rPr>
           <w:rFonts w:ascii="Times New Roman" w:hAnsi="Times New Roman" w:cs="Times New Roman"/>
-          <w:sz w:val="24"/>
-          <w:szCs w:val="24"/>
         </w:rPr>
         <w:t>, I think this worked okay but was maybe a bit too difficult for a beginner to follow</w:t>
       </w:r>
       <w:r>
         <w:rPr>
           <w:rFonts w:ascii="Times New Roman" w:hAnsi="Times New Roman" w:cs="Times New Roman"/>
-          <w:sz w:val="24"/>
-          <w:szCs w:val="24"/>
         </w:rPr>
         <w:t>, and perhaps I should’ve written them in the standard Raspberry Pi Code Editor they are familiar with</w:t>
       </w:r>
       <w:r>
         <w:rPr>
           <w:rFonts w:ascii="Times New Roman" w:hAnsi="Times New Roman" w:cs="Times New Roman"/>
-          <w:sz w:val="24"/>
-          <w:szCs w:val="24"/>
         </w:rPr>
         <w:t>.</w:t>
       </w:r>
       <w:r>
         <w:rPr>
           <w:rFonts w:ascii="Times New Roman" w:hAnsi="Times New Roman" w:cs="Times New Roman"/>
-          <w:sz w:val="24"/>
-          <w:szCs w:val="24"/>
         </w:rPr>
         <w:t xml:space="preserve"> As well I tried to make an extra effort to encourage students to make more sophisticated modifications to take ownership of their code beyond just choosing which planet image they wanted to use in their program. An example of this is where I encouraged students to change the spaceship trail graphics by editing the </w:t>
       </w:r>
       <w:r>
         <w:rPr>
           <w:rFonts w:ascii="Times New Roman" w:hAnsi="Times New Roman" w:cs="Times New Roman"/>
-          <w:sz w:val="24"/>
-          <w:szCs w:val="24"/>
         </w:rPr>
         <w:t>for-loop</w:t>
       </w:r>
       <w:r>
         <w:rPr>
           <w:rFonts w:ascii="Times New Roman" w:hAnsi="Times New Roman" w:cs="Times New Roman"/>
-          <w:sz w:val="24"/>
-          <w:szCs w:val="24"/>
         </w:rPr>
         <w:t xml:space="preserve"> parameters used. I was happy with this although it ate into the lesson time, making it more difficult to complete in our 1 ½ hour slot. </w:t>
       </w:r>
@@ -446,113 +488,99 @@
       <w:pPr>
         <w:rPr>
           <w:rFonts w:ascii="Times New Roman" w:hAnsi="Times New Roman" w:cs="Times New Roman"/>
-          <w:sz w:val="24"/>
-          <w:szCs w:val="24"/>
         </w:rPr>
       </w:pPr>
       <w:r>
         <w:rPr>
           <w:rFonts w:ascii="Times New Roman" w:hAnsi="Times New Roman" w:cs="Times New Roman"/>
-          <w:sz w:val="24"/>
-          <w:szCs w:val="24"/>
         </w:rPr>
         <w:t>Again</w:t>
       </w:r>
       <w:r>
         <w:rPr>
           <w:rFonts w:ascii="Times New Roman" w:hAnsi="Times New Roman" w:cs="Times New Roman"/>
-          <w:sz w:val="24"/>
-          <w:szCs w:val="24"/>
         </w:rPr>
         <w:t>,</w:t>
       </w:r>
       <w:r>
         <w:rPr>
           <w:rFonts w:ascii="Times New Roman" w:hAnsi="Times New Roman" w:cs="Times New Roman"/>
-          <w:sz w:val="24"/>
-          <w:szCs w:val="24"/>
-        </w:rPr>
-        <w:t xml:space="preserve"> I made a special effort to explain jargon to the whole class, rather than on an individual level, namely “calling” functions. I really wanted to encourage learners to </w:t>
-      </w:r>
-      <w:r>
-        <w:rPr>
-          <w:rFonts w:ascii="Times New Roman" w:hAnsi="Times New Roman" w:cs="Times New Roman"/>
-          <w:sz w:val="24"/>
-          <w:szCs w:val="24"/>
+        </w:rPr>
+        <w:t xml:space="preserve"> I made a special effort to explain jargon to the whole class, rather than on an individual level, namely “calling” functions. I really wanted to encourage learners to understand the language of </w:t>
+      </w:r>
+      <w:r>
+        <w:rPr>
+          <w:rFonts w:ascii="Times New Roman" w:hAnsi="Times New Roman" w:cs="Times New Roman"/>
         </w:rPr>
         <w:lastRenderedPageBreak/>
-        <w:t xml:space="preserve">understand the language of Computer Science, as I think this is something that usually isn’t taught, rather people around you use it enough to the point you start to use it and you forget that not everyone knows what it means! </w:t>
+        <w:t xml:space="preserve">Computer Science, as I think this is something that usually isn’t taught, rather people around you use it enough to the point you start to use it and you forget that not everyone knows what it means! </w:t>
       </w:r>
     </w:p>
     <w:p>
       <w:pPr>
         <w:rPr>
           <w:rFonts w:ascii="Times New Roman" w:hAnsi="Times New Roman" w:cs="Times New Roman"/>
-          <w:sz w:val="24"/>
-          <w:szCs w:val="24"/>
         </w:rPr>
       </w:pPr>
       <w:r>
         <w:rPr>
           <w:rFonts w:ascii="Times New Roman" w:hAnsi="Times New Roman" w:cs="Times New Roman"/>
-          <w:sz w:val="24"/>
-          <w:szCs w:val="24"/>
         </w:rPr>
         <w:t>Finally</w:t>
       </w:r>
       <w:r>
         <w:rPr>
           <w:rFonts w:ascii="Times New Roman" w:hAnsi="Times New Roman" w:cs="Times New Roman"/>
-          <w:sz w:val="24"/>
-          <w:szCs w:val="24"/>
         </w:rPr>
         <w:t>,</w:t>
       </w:r>
       <w:r>
         <w:rPr>
           <w:rFonts w:ascii="Times New Roman" w:hAnsi="Times New Roman" w:cs="Times New Roman"/>
-          <w:sz w:val="24"/>
-          <w:szCs w:val="24"/>
         </w:rPr>
         <w:t xml:space="preserve"> the biggest thing that I encountered during the session was difficulty managing different work rates. In our group that week we had one advanced ninja (whose parent works in tech) and another who is quite young, so it was difficult to decide whether to wait till everyone was on the same page, or to leave the slower learners behind to work at a comfortable pace. Luckily in this session the more advanced ninja was also working on a side project in Unity, so was not left idle and instead could work on that while the other ninjas caught up.</w:t>
       </w:r>
       <w:r>
         <w:rPr>
           <w:rFonts w:ascii="Times New Roman" w:hAnsi="Times New Roman" w:cs="Times New Roman"/>
-          <w:sz w:val="24"/>
-          <w:szCs w:val="24"/>
-        </w:rPr>
-        <w:t xml:space="preserve"> I also tried to open a discussion with the advanced ninja about computational thinking involving his application, in particular designing a mechanic to stop a player jumping </w:t>
-      </w:r>
-      <w:r>
-        <w:rPr>
-          <w:rFonts w:ascii="Times New Roman" w:hAnsi="Times New Roman" w:cs="Times New Roman"/>
-          <w:sz w:val="24"/>
-          <w:szCs w:val="24"/>
+        </w:rPr>
+        <w:t xml:space="preserve"> I also tried to open a discussion with the advanced ninja about computational thinking involving his application, </w:t>
+      </w:r>
+      <w:proofErr w:type="gramStart"/>
+      <w:r>
+        <w:rPr>
+          <w:rFonts w:ascii="Times New Roman" w:hAnsi="Times New Roman" w:cs="Times New Roman"/>
+        </w:rPr>
+        <w:t>in particular designing</w:t>
+      </w:r>
+      <w:proofErr w:type="gramEnd"/>
+      <w:r>
+        <w:rPr>
+          <w:rFonts w:ascii="Times New Roman" w:hAnsi="Times New Roman" w:cs="Times New Roman"/>
+        </w:rPr>
+        <w:t xml:space="preserve"> a mechanic to stop a player jumping </w:t>
+      </w:r>
+      <w:r>
+        <w:rPr>
+          <w:rFonts w:ascii="Times New Roman" w:hAnsi="Times New Roman" w:cs="Times New Roman"/>
         </w:rPr>
         <w:t>mid-air and</w:t>
       </w:r>
       <w:r>
         <w:rPr>
           <w:rFonts w:ascii="Times New Roman" w:hAnsi="Times New Roman" w:cs="Times New Roman"/>
-          <w:sz w:val="24"/>
-          <w:szCs w:val="24"/>
         </w:rPr>
         <w:t xml:space="preserve"> extending this to allow for double jumps. I was </w:t>
       </w:r>
       <w:r>
         <w:rPr>
           <w:rFonts w:ascii="Times New Roman" w:hAnsi="Times New Roman" w:cs="Times New Roman"/>
-          <w:sz w:val="24"/>
-          <w:szCs w:val="24"/>
         </w:rPr>
         <w:t>very satisfied</w:t>
       </w:r>
       <w:r>
         <w:rPr>
           <w:rFonts w:ascii="Times New Roman" w:hAnsi="Times New Roman" w:cs="Times New Roman"/>
-          <w:sz w:val="24"/>
-          <w:szCs w:val="24"/>
         </w:rPr>
         <w:t xml:space="preserve"> with the outcome of these conversations, as I felt that he gained something from the sessions that he wouldn’t have gained if he completed the unity tutorial at home.</w:t>
       </w:r>

</xml_diff>